<commit_message>
Started to work with Word
</commit_message>
<xml_diff>
--- a/DocumentsSecurity/Docs/Отчет.docx
+++ b/DocumentsSecurity/Docs/Отчет.docx
@@ -37,8 +37,11 @@
         <w:rPr>
           <w:sz w:val="32"/>
           <w:szCs w:val="32"/>
+          <w:lang w:val="en-US"/>
         </w:rPr>
       </w:pPr>
+      <w:bookmarkStart w:id="0" w:name="_GoBack"/>
+      <w:bookmarkEnd w:id="0"/>
     </w:p>
     <w:p>
       <w:pPr>
@@ -52,47 +55,8 @@
           <w:sz w:val="32"/>
           <w:szCs w:val="32"/>
         </w:rPr>
-        <w:t xml:space="preserve">Номер </w:t>
-      </w:r>
-      <w:r>
-        <w:rPr>
-          <w:sz w:val="32"/>
-          <w:szCs w:val="32"/>
-        </w:rPr>
-        <w:t>отчета</w:t>
-      </w:r>
-      <w:r>
-        <w:rPr>
-          <w:sz w:val="32"/>
-          <w:szCs w:val="32"/>
-        </w:rPr>
-        <w:t xml:space="preserve"> – ________________</w:t>
-      </w:r>
-    </w:p>
-    <w:p>
-      <w:pPr>
-        <w:rPr>
-          <w:sz w:val="32"/>
-          <w:szCs w:val="32"/>
-        </w:rPr>
-      </w:pPr>
-    </w:p>
-    <w:p>
-      <w:pPr>
-        <w:rPr>
-          <w:sz w:val="32"/>
-          <w:szCs w:val="32"/>
-        </w:rPr>
-      </w:pPr>
-      <w:r>
-        <w:rPr>
-          <w:sz w:val="32"/>
-          <w:szCs w:val="32"/>
-        </w:rPr>
         <w:t>От кого - __________________________________________________</w:t>
       </w:r>
-      <w:bookmarkStart w:id="0" w:name="_GoBack"/>
-      <w:bookmarkEnd w:id="0"/>
     </w:p>
     <w:p>
       <w:pPr>

</xml_diff>